<commit_message>
updated time log and project profile
</commit_message>
<xml_diff>
--- a/files/projectprofile.docx
+++ b/files/projectprofile.docx
@@ -4,7 +4,81 @@
   <w:body>
     <w:p>
       <w:r>
-        <w:t>LinkedIn Photo</w:t>
+        <w:rPr>
+          <w:noProof/>
+        </w:rPr>
+        <w:drawing>
+          <wp:anchor distT="0" distB="0" distL="114300" distR="114300" simplePos="0" relativeHeight="251661312" behindDoc="1" locked="0" layoutInCell="1" allowOverlap="1" wp14:anchorId="088E3E22" wp14:editId="10D5AC4B">
+            <wp:simplePos x="0" y="0"/>
+            <wp:positionH relativeFrom="margin">
+              <wp:posOffset>-171450</wp:posOffset>
+            </wp:positionH>
+            <wp:positionV relativeFrom="paragraph">
+              <wp:posOffset>9525</wp:posOffset>
+            </wp:positionV>
+            <wp:extent cx="3581400" cy="6126079"/>
+            <wp:effectExtent l="190500" t="190500" r="190500" b="160655"/>
+            <wp:wrapNone/>
+            <wp:docPr id="4" name="Picture 4"/>
+            <wp:cNvGraphicFramePr>
+              <a:graphicFrameLocks xmlns:a="http://schemas.openxmlformats.org/drawingml/2006/main" noChangeAspect="1"/>
+            </wp:cNvGraphicFramePr>
+            <a:graphic xmlns:a="http://schemas.openxmlformats.org/drawingml/2006/main">
+              <a:graphicData uri="http://schemas.openxmlformats.org/drawingml/2006/picture">
+                <pic:pic xmlns:pic="http://schemas.openxmlformats.org/drawingml/2006/picture">
+                  <pic:nvPicPr>
+                    <pic:cNvPr id="4" name="professional.png"/>
+                    <pic:cNvPicPr/>
+                  </pic:nvPicPr>
+                  <pic:blipFill rotWithShape="1">
+                    <a:blip r:embed="rId4">
+                      <a:extLst>
+                        <a:ext uri="{28A0092B-C50C-407E-A947-70E740481C1C}">
+                          <a14:useLocalDpi xmlns:a14="http://schemas.microsoft.com/office/drawing/2010/main" val="0"/>
+                        </a:ext>
+                      </a:extLst>
+                    </a:blip>
+                    <a:srcRect l="35096" t="22355" r="34455" b="-480"/>
+                    <a:stretch/>
+                  </pic:blipFill>
+                  <pic:spPr bwMode="auto">
+                    <a:xfrm>
+                      <a:off x="0" y="0"/>
+                      <a:ext cx="3587296" cy="6136164"/>
+                    </a:xfrm>
+                    <a:prstGeom prst="rect">
+                      <a:avLst/>
+                    </a:prstGeom>
+                    <a:ln>
+                      <a:noFill/>
+                    </a:ln>
+                    <a:effectLst>
+                      <a:outerShdw blurRad="190500" algn="tl" rotWithShape="0">
+                        <a:srgbClr val="000000">
+                          <a:alpha val="70000"/>
+                        </a:srgbClr>
+                      </a:outerShdw>
+                    </a:effectLst>
+                    <a:extLst>
+                      <a:ext uri="{53640926-AAD7-44D8-BBD7-CCE9431645EC}">
+                        <a14:shadowObscured xmlns:a14="http://schemas.microsoft.com/office/drawing/2010/main"/>
+                      </a:ext>
+                    </a:extLst>
+                  </pic:spPr>
+                </pic:pic>
+              </a:graphicData>
+            </a:graphic>
+            <wp14:sizeRelH relativeFrom="page">
+              <wp14:pctWidth>0</wp14:pctWidth>
+            </wp14:sizeRelH>
+            <wp14:sizeRelV relativeFrom="page">
+              <wp14:pctHeight>0</wp14:pctHeight>
+            </wp14:sizeRelV>
+          </wp:anchor>
+        </w:drawing>
+      </w:r>
+      <w:r>
+        <w:tab/>
       </w:r>
       <w:r>
         <w:tab/>
@@ -106,7 +180,10 @@
         <w:tab/>
       </w:r>
       <w:r>
-        <w:t xml:space="preserve">Dextermiller.com is a website </w:t>
+        <w:t>d</w:t>
+      </w:r>
+      <w:r>
+        <w:t xml:space="preserve">extermiller.com is a website </w:t>
       </w:r>
       <w:r>
         <w:tab/>
@@ -134,6 +211,8 @@
       <w:r>
         <w:tab/>
       </w:r>
+      <w:bookmarkStart w:id="0" w:name="_GoBack"/>
+      <w:bookmarkEnd w:id="0"/>
       <w:r>
         <w:tab/>
       </w:r>
@@ -155,19 +234,38 @@
       </w:pPr>
       <w:r>
         <w:rPr>
+          <w:b/>
+          <w:bCs/>
+        </w:rPr>
+        <w:t xml:space="preserve">Materials &amp; Software Used: </w:t>
+      </w:r>
+      <w:r>
+        <w:rPr>
+          <w:b/>
+          <w:bCs/>
+        </w:rPr>
+        <w:tab/>
+      </w:r>
+    </w:p>
+    <w:p>
+      <w:pPr>
+        <w:jc w:val="right"/>
+      </w:pPr>
+      <w:r>
+        <w:rPr>
           <w:noProof/>
         </w:rPr>
         <w:drawing>
-          <wp:anchor distT="0" distB="0" distL="114300" distR="114300" simplePos="0" relativeHeight="251658240" behindDoc="0" locked="0" layoutInCell="1" allowOverlap="1" wp14:anchorId="2A20878C" wp14:editId="3720788A">
+          <wp:anchor distT="0" distB="0" distL="114300" distR="114300" simplePos="0" relativeHeight="251658240" behindDoc="0" locked="0" layoutInCell="1" allowOverlap="1" wp14:anchorId="2A20878C" wp14:editId="649E7156">
             <wp:simplePos x="0" y="0"/>
             <wp:positionH relativeFrom="column">
-              <wp:posOffset>3925302</wp:posOffset>
+              <wp:posOffset>3963035</wp:posOffset>
             </wp:positionH>
             <wp:positionV relativeFrom="paragraph">
-              <wp:posOffset>263023</wp:posOffset>
+              <wp:posOffset>281940</wp:posOffset>
             </wp:positionV>
             <wp:extent cx="2186305" cy="867410"/>
-            <wp:effectExtent l="0" t="0" r="4445" b="8890"/>
+            <wp:effectExtent l="152400" t="152400" r="366395" b="370840"/>
             <wp:wrapSquare wrapText="bothSides"/>
             <wp:docPr id="3" name="Picture 3"/>
             <wp:cNvGraphicFramePr>
@@ -183,7 +281,7 @@
                     </pic:cNvPicPr>
                   </pic:nvPicPr>
                   <pic:blipFill>
-                    <a:blip r:embed="rId4">
+                    <a:blip r:embed="rId5">
                       <a:extLst>
                         <a:ext uri="{28A0092B-C50C-407E-A947-70E740481C1C}">
                           <a14:useLocalDpi xmlns:a14="http://schemas.microsoft.com/office/drawing/2010/main" val="0"/>
@@ -203,10 +301,16 @@
                     <a:prstGeom prst="rect">
                       <a:avLst/>
                     </a:prstGeom>
-                    <a:noFill/>
                     <a:ln>
                       <a:noFill/>
                     </a:ln>
+                    <a:effectLst>
+                      <a:outerShdw blurRad="292100" dist="139700" dir="2700000" algn="tl" rotWithShape="0">
+                        <a:srgbClr val="333333">
+                          <a:alpha val="65000"/>
+                        </a:srgbClr>
+                      </a:outerShdw>
+                    </a:effectLst>
                   </pic:spPr>
                 </pic:pic>
               </a:graphicData>
@@ -220,20 +324,16 @@
           </wp:anchor>
         </w:drawing>
       </w:r>
-      <w:r>
-        <w:rPr>
-          <w:b/>
-          <w:bCs/>
-        </w:rPr>
-        <w:t xml:space="preserve">Materials &amp; Software Used: </w:t>
-      </w:r>
-      <w:r>
-        <w:rPr>
-          <w:b/>
-          <w:bCs/>
-        </w:rPr>
-        <w:tab/>
-      </w:r>
+    </w:p>
+    <w:p>
+      <w:pPr>
+        <w:jc w:val="right"/>
+      </w:pPr>
+    </w:p>
+    <w:p>
+      <w:pPr>
+        <w:jc w:val="right"/>
+      </w:pPr>
     </w:p>
     <w:p>
       <w:pPr>
@@ -254,13 +354,13 @@
           <w:noProof/>
         </w:rPr>
         <w:drawing>
-          <wp:anchor distT="0" distB="0" distL="114300" distR="114300" simplePos="0" relativeHeight="251659264" behindDoc="0" locked="0" layoutInCell="1" allowOverlap="1" wp14:anchorId="1914956C" wp14:editId="25985788">
+          <wp:anchor distT="0" distB="0" distL="114300" distR="114300" simplePos="0" relativeHeight="251659264" behindDoc="0" locked="0" layoutInCell="1" allowOverlap="1" wp14:anchorId="1914956C" wp14:editId="2F3FB8A7">
             <wp:simplePos x="0" y="0"/>
             <wp:positionH relativeFrom="column">
-              <wp:posOffset>2405447</wp:posOffset>
+              <wp:posOffset>3853180</wp:posOffset>
             </wp:positionH>
             <wp:positionV relativeFrom="paragraph">
-              <wp:posOffset>133985</wp:posOffset>
+              <wp:posOffset>67310</wp:posOffset>
             </wp:positionV>
             <wp:extent cx="1454785" cy="1365250"/>
             <wp:effectExtent l="0" t="0" r="0" b="6350"/>
@@ -279,7 +379,7 @@
                     </pic:cNvPicPr>
                   </pic:nvPicPr>
                   <pic:blipFill>
-                    <a:blip r:embed="rId5">
+                    <a:blip r:embed="rId6">
                       <a:extLst>
                         <a:ext uri="{28A0092B-C50C-407E-A947-70E740481C1C}">
                           <a14:useLocalDpi xmlns:a14="http://schemas.microsoft.com/office/drawing/2010/main" val="0"/>
@@ -321,18 +421,33 @@
       <w:pPr>
         <w:jc w:val="right"/>
       </w:pPr>
+    </w:p>
+    <w:p>
+      <w:pPr>
+        <w:jc w:val="right"/>
+      </w:pPr>
+    </w:p>
+    <w:p>
+      <w:pPr>
+        <w:jc w:val="right"/>
+      </w:pPr>
+    </w:p>
+    <w:p>
+      <w:pPr>
+        <w:jc w:val="right"/>
+      </w:pPr>
       <w:r>
         <w:rPr>
           <w:noProof/>
         </w:rPr>
         <w:drawing>
-          <wp:anchor distT="0" distB="0" distL="114300" distR="114300" simplePos="0" relativeHeight="251660288" behindDoc="0" locked="0" layoutInCell="1" allowOverlap="1" wp14:anchorId="578010A9" wp14:editId="6BE21DAB">
+          <wp:anchor distT="0" distB="0" distL="114300" distR="114300" simplePos="0" relativeHeight="251660288" behindDoc="0" locked="0" layoutInCell="1" allowOverlap="1" wp14:anchorId="578010A9" wp14:editId="43611438">
             <wp:simplePos x="0" y="0"/>
-            <wp:positionH relativeFrom="column">
-              <wp:posOffset>4409006</wp:posOffset>
+            <wp:positionH relativeFrom="margin">
+              <wp:posOffset>5000625</wp:posOffset>
             </wp:positionH>
             <wp:positionV relativeFrom="paragraph">
-              <wp:posOffset>121218</wp:posOffset>
+              <wp:posOffset>226060</wp:posOffset>
             </wp:positionV>
             <wp:extent cx="1557655" cy="1557655"/>
             <wp:effectExtent l="0" t="0" r="4445" b="4445"/>
@@ -351,7 +466,7 @@
                     </pic:cNvPicPr>
                   </pic:nvPicPr>
                   <pic:blipFill>
-                    <a:blip r:embed="rId6" cstate="print">
+                    <a:blip r:embed="rId7" cstate="print">
                       <a:extLst>
                         <a:ext uri="{28A0092B-C50C-407E-A947-70E740481C1C}">
                           <a14:useLocalDpi xmlns:a14="http://schemas.microsoft.com/office/drawing/2010/main" val="0"/>
@@ -392,31 +507,55 @@
     <w:p>
       <w:pPr>
         <w:jc w:val="right"/>
-      </w:pPr>
-    </w:p>
-    <w:p>
-      <w:pPr>
-        <w:jc w:val="right"/>
-      </w:pPr>
-    </w:p>
-    <w:p>
-      <w:pPr>
-        <w:jc w:val="right"/>
-      </w:pPr>
-    </w:p>
-    <w:p>
-      <w:pPr>
-        <w:jc w:val="right"/>
-      </w:pPr>
-    </w:p>
-    <w:p>
-      <w:pPr>
-        <w:jc w:val="right"/>
-      </w:pPr>
-    </w:p>
-    <w:p>
-      <w:pPr>
-        <w:jc w:val="right"/>
+        <w:rPr>
+          <w:b/>
+          <w:bCs/>
+        </w:rPr>
+      </w:pPr>
+    </w:p>
+    <w:p>
+      <w:pPr>
+        <w:jc w:val="right"/>
+        <w:rPr>
+          <w:b/>
+          <w:bCs/>
+        </w:rPr>
+      </w:pPr>
+    </w:p>
+    <w:p>
+      <w:pPr>
+        <w:jc w:val="right"/>
+        <w:rPr>
+          <w:b/>
+          <w:bCs/>
+        </w:rPr>
+      </w:pPr>
+    </w:p>
+    <w:p>
+      <w:pPr>
+        <w:jc w:val="right"/>
+        <w:rPr>
+          <w:b/>
+          <w:bCs/>
+        </w:rPr>
+      </w:pPr>
+    </w:p>
+    <w:p>
+      <w:pPr>
+        <w:jc w:val="right"/>
+        <w:rPr>
+          <w:b/>
+          <w:bCs/>
+        </w:rPr>
+      </w:pPr>
+    </w:p>
+    <w:p>
+      <w:pPr>
+        <w:jc w:val="right"/>
+        <w:rPr>
+          <w:b/>
+          <w:bCs/>
+        </w:rPr>
       </w:pPr>
     </w:p>
     <w:p>
@@ -471,21 +610,16 @@
         <w:jc w:val="right"/>
       </w:pPr>
       <w:r>
-        <w:t>to contain projects that I create</w:t>
-      </w:r>
-      <w:r>
-        <w:t>.</w:t>
-      </w:r>
-      <w:r>
-        <w:tab/>
-      </w:r>
-    </w:p>
-    <w:p>
-      <w:pPr>
-        <w:jc w:val="right"/>
-      </w:pPr>
-      <w:bookmarkStart w:id="0" w:name="_GoBack"/>
-      <w:bookmarkEnd w:id="0"/>
+        <w:t>to contain projects that I create.</w:t>
+      </w:r>
+      <w:r>
+        <w:tab/>
+      </w:r>
+    </w:p>
+    <w:p>
+      <w:pPr>
+        <w:jc w:val="right"/>
+      </w:pPr>
     </w:p>
     <w:sectPr>
       <w:pgSz w:w="12240" w:h="15840"/>
@@ -620,6 +754,7 @@
     <w:lsdException w:name="HTML Sample" w:semiHidden="1" w:unhideWhenUsed="1"/>
     <w:lsdException w:name="HTML Typewriter" w:semiHidden="1" w:unhideWhenUsed="1"/>
     <w:lsdException w:name="HTML Variable" w:semiHidden="1" w:unhideWhenUsed="1"/>
+    <w:lsdException w:name="Normal Table" w:semiHidden="1" w:unhideWhenUsed="1"/>
     <w:lsdException w:name="annotation subject" w:semiHidden="1" w:unhideWhenUsed="1"/>
     <w:lsdException w:name="No List" w:semiHidden="1" w:unhideWhenUsed="1"/>
     <w:lsdException w:name="Outline List 1" w:semiHidden="1" w:unhideWhenUsed="1"/>
@@ -666,8 +801,10 @@
     <w:lsdException w:name="Table Subtle 2" w:semiHidden="1" w:unhideWhenUsed="1"/>
     <w:lsdException w:name="Table Web 1" w:semiHidden="1" w:unhideWhenUsed="1"/>
     <w:lsdException w:name="Table Web 2" w:semiHidden="1" w:unhideWhenUsed="1"/>
+    <w:lsdException w:name="Table Web 3" w:semiHidden="1" w:unhideWhenUsed="1"/>
     <w:lsdException w:name="Balloon Text" w:semiHidden="1" w:unhideWhenUsed="1"/>
     <w:lsdException w:name="Table Grid" w:uiPriority="39"/>
+    <w:lsdException w:name="Table Theme" w:semiHidden="1" w:unhideWhenUsed="1"/>
     <w:lsdException w:name="Placeholder Text" w:semiHidden="1"/>
     <w:lsdException w:name="No Spacing" w:uiPriority="1" w:qFormat="1"/>
     <w:lsdException w:name="Light Shading" w:uiPriority="60"/>

</xml_diff>